<commit_message>
voorbeeld websites gemaakt met bootstrap
</commit_message>
<xml_diff>
--- a/doc/Website.docx
+++ b/doc/Website.docx
@@ -1136,23 +1136,7 @@
             <w:sz w:val="24"/>
             <w:szCs w:val="24"/>
           </w:rPr>
-          <w:t>http://visuals</w:t>
-        </w:r>
-        <w:r>
-          <w:rPr>
-            <w:rStyle w:val="Hyperlink"/>
-            <w:sz w:val="24"/>
-            <w:szCs w:val="24"/>
-          </w:rPr>
-          <w:t>o</w:t>
-        </w:r>
-        <w:r>
-          <w:rPr>
-            <w:rStyle w:val="Hyperlink"/>
-            <w:sz w:val="24"/>
-            <w:szCs w:val="24"/>
-          </w:rPr>
-          <w:t>ldiers.com/</w:t>
+          <w:t>http://visualsoldiers.com/</w:t>
         </w:r>
       </w:hyperlink>
     </w:p>
@@ -1175,41 +1159,12 @@
             <w:sz w:val="24"/>
             <w:szCs w:val="24"/>
           </w:rPr>
-          <w:t>http://sc</w:t>
-        </w:r>
-        <w:r>
-          <w:rPr>
-            <w:rStyle w:val="Hyperlink"/>
-            <w:sz w:val="24"/>
-            <w:szCs w:val="24"/>
-          </w:rPr>
-          <w:t>o</w:t>
-        </w:r>
-        <w:r>
-          <w:rPr>
-            <w:rStyle w:val="Hyperlink"/>
-            <w:sz w:val="24"/>
-            <w:szCs w:val="24"/>
-          </w:rPr>
-          <w:t>ttieandrussell.co.uk/</w:t>
+          <w:t>http://scottieandrussell.co.uk/</w:t>
         </w:r>
       </w:hyperlink>
       <w:r>
-        <w:t xml:space="preserve"> Best </w:t>
-      </w:r>
-      <w:proofErr w:type="spellStart"/>
-      <w:r>
-        <w:t>coole</w:t>
-      </w:r>
-      <w:proofErr w:type="spellEnd"/>
-      <w:r>
-        <w:t xml:space="preserve"> dingen </w:t>
-      </w:r>
-      <w:proofErr w:type="spellStart"/>
-      <w:r>
-        <w:t>hiero</w:t>
-      </w:r>
-      <w:proofErr w:type="spellEnd"/>
+        <w:t xml:space="preserve"> </w:t>
+      </w:r>
     </w:p>
     <w:p>
       <w:pPr>
@@ -1345,23 +1300,7 @@
             <w:sz w:val="24"/>
             <w:szCs w:val="24"/>
           </w:rPr>
-          <w:t>http://themewich.com/</w:t>
-        </w:r>
-        <w:r>
-          <w:rPr>
-            <w:rStyle w:val="Hyperlink"/>
-            <w:sz w:val="24"/>
-            <w:szCs w:val="24"/>
-          </w:rPr>
-          <w:t>s</w:t>
-        </w:r>
-        <w:r>
-          <w:rPr>
-            <w:rStyle w:val="Hyperlink"/>
-            <w:sz w:val="24"/>
-            <w:szCs w:val="24"/>
-          </w:rPr>
-          <w:t>truck/</w:t>
+          <w:t>http://themewich.com/struck/</w:t>
         </w:r>
       </w:hyperlink>
     </w:p>
@@ -1384,23 +1323,7 @@
             <w:sz w:val="24"/>
             <w:szCs w:val="24"/>
           </w:rPr>
-          <w:t>http://www.sc</w:t>
-        </w:r>
-        <w:r>
-          <w:rPr>
-            <w:rStyle w:val="Hyperlink"/>
-            <w:sz w:val="24"/>
-            <w:szCs w:val="24"/>
-          </w:rPr>
-          <w:t>h</w:t>
-        </w:r>
-        <w:r>
-          <w:rPr>
-            <w:rStyle w:val="Hyperlink"/>
-            <w:sz w:val="24"/>
-            <w:szCs w:val="24"/>
-          </w:rPr>
-          <w:t>eidshuren.nl</w:t>
+          <w:t>http://www.scheidshuren.nl</w:t>
         </w:r>
       </w:hyperlink>
     </w:p>
@@ -1423,55 +1346,9 @@
             <w:sz w:val="24"/>
             <w:szCs w:val="24"/>
           </w:rPr>
-          <w:t>http://www.dolomitipaganellabike.com</w:t>
-        </w:r>
-        <w:r>
-          <w:rPr>
-            <w:rStyle w:val="Hyperlink"/>
-            <w:sz w:val="24"/>
-            <w:szCs w:val="24"/>
-          </w:rPr>
-          <w:t>/</w:t>
-        </w:r>
-        <w:r>
-          <w:rPr>
-            <w:rStyle w:val="Hyperlink"/>
-            <w:sz w:val="24"/>
-            <w:szCs w:val="24"/>
-          </w:rPr>
-          <w:t>trentino/en/</w:t>
+          <w:t>http://www.dolomitipaganellabike.com/trentino/en/</w:t>
         </w:r>
       </w:hyperlink>
-    </w:p>
-    <w:p>
-      <w:pPr>
-        <w:pStyle w:val="Lijstalinea"/>
-        <w:ind w:left="1440"/>
-        <w:rPr>
-          <w:sz w:val="24"/>
-          <w:szCs w:val="24"/>
-        </w:rPr>
-      </w:pPr>
-    </w:p>
-    <w:p>
-      <w:pPr>
-        <w:pStyle w:val="Lijstalinea"/>
-        <w:numPr>
-          <w:ilvl w:val="0"/>
-          <w:numId w:val="2"/>
-        </w:numPr>
-        <w:rPr>
-          <w:sz w:val="24"/>
-          <w:szCs w:val="24"/>
-        </w:rPr>
-      </w:pPr>
-      <w:r>
-        <w:rPr>
-          <w:sz w:val="24"/>
-          <w:szCs w:val="24"/>
-        </w:rPr>
-        <w:t>Bootstrap voorbeelden en tools;</w:t>
-      </w:r>
     </w:p>
     <w:p>
       <w:pPr>
@@ -1492,23 +1369,165 @@
             <w:sz w:val="24"/>
             <w:szCs w:val="24"/>
           </w:rPr>
-          <w:t>http://startbootstrap.com/bootstrap-resou</w:t>
+          <w:t>http://metaversemodsquad.com/</w:t>
         </w:r>
+      </w:hyperlink>
+    </w:p>
+    <w:p>
+      <w:pPr>
+        <w:pStyle w:val="Lijstalinea"/>
+        <w:numPr>
+          <w:ilvl w:val="1"/>
+          <w:numId w:val="2"/>
+        </w:numPr>
+        <w:rPr>
+          <w:sz w:val="24"/>
+          <w:szCs w:val="24"/>
+        </w:rPr>
+      </w:pPr>
+      <w:hyperlink r:id="rId16" w:history="1">
         <w:r>
           <w:rPr>
             <w:rStyle w:val="Hyperlink"/>
             <w:sz w:val="24"/>
             <w:szCs w:val="24"/>
           </w:rPr>
-          <w:t>r</w:t>
+          <w:t>http://www.dreist.at/</w:t>
         </w:r>
+      </w:hyperlink>
+    </w:p>
+    <w:p>
+      <w:pPr>
+        <w:pStyle w:val="Lijstalinea"/>
+        <w:numPr>
+          <w:ilvl w:val="1"/>
+          <w:numId w:val="2"/>
+        </w:numPr>
+        <w:rPr>
+          <w:sz w:val="24"/>
+          <w:szCs w:val="24"/>
+        </w:rPr>
+      </w:pPr>
+      <w:hyperlink r:id="rId17" w:history="1">
         <w:r>
           <w:rPr>
             <w:rStyle w:val="Hyperlink"/>
             <w:sz w:val="24"/>
             <w:szCs w:val="24"/>
           </w:rPr>
-          <w:t>ces/</w:t>
+          <w:t>http://magnet.co/</w:t>
+        </w:r>
+      </w:hyperlink>
+    </w:p>
+    <w:p>
+      <w:pPr>
+        <w:pStyle w:val="Lijstalinea"/>
+        <w:numPr>
+          <w:ilvl w:val="1"/>
+          <w:numId w:val="2"/>
+        </w:numPr>
+        <w:rPr>
+          <w:sz w:val="24"/>
+          <w:szCs w:val="24"/>
+        </w:rPr>
+      </w:pPr>
+      <w:hyperlink r:id="rId18" w:history="1">
+        <w:r>
+          <w:rPr>
+            <w:rStyle w:val="Hyperlink"/>
+            <w:sz w:val="24"/>
+            <w:szCs w:val="24"/>
+          </w:rPr>
+          <w:t>http://colofts.ca/</w:t>
+        </w:r>
+      </w:hyperlink>
+    </w:p>
+    <w:p>
+      <w:pPr>
+        <w:pStyle w:val="Lijstalinea"/>
+        <w:numPr>
+          <w:ilvl w:val="1"/>
+          <w:numId w:val="2"/>
+        </w:numPr>
+        <w:rPr>
+          <w:sz w:val="24"/>
+          <w:szCs w:val="24"/>
+        </w:rPr>
+      </w:pPr>
+      <w:hyperlink r:id="rId19" w:history="1">
+        <w:r>
+          <w:rPr>
+            <w:rStyle w:val="Hyperlink"/>
+            <w:sz w:val="24"/>
+            <w:szCs w:val="24"/>
+          </w:rPr>
+          <w:t>http://choyan.me/demo/KreFolio/</w:t>
+        </w:r>
+      </w:hyperlink>
+    </w:p>
+    <w:p>
+      <w:pPr>
+        <w:pStyle w:val="Lijstalinea"/>
+        <w:numPr>
+          <w:ilvl w:val="1"/>
+          <w:numId w:val="2"/>
+        </w:numPr>
+        <w:rPr>
+          <w:sz w:val="24"/>
+          <w:szCs w:val="24"/>
+        </w:rPr>
+      </w:pPr>
+    </w:p>
+    <w:p>
+      <w:pPr>
+        <w:pStyle w:val="Lijstalinea"/>
+        <w:ind w:left="1440"/>
+        <w:rPr>
+          <w:sz w:val="24"/>
+          <w:szCs w:val="24"/>
+        </w:rPr>
+      </w:pPr>
+    </w:p>
+    <w:p>
+      <w:pPr>
+        <w:pStyle w:val="Lijstalinea"/>
+        <w:numPr>
+          <w:ilvl w:val="0"/>
+          <w:numId w:val="2"/>
+        </w:numPr>
+        <w:rPr>
+          <w:sz w:val="24"/>
+          <w:szCs w:val="24"/>
+        </w:rPr>
+      </w:pPr>
+      <w:r>
+        <w:rPr>
+          <w:sz w:val="24"/>
+          <w:szCs w:val="24"/>
+        </w:rPr>
+        <w:t>Bootstrap voorbeelden en tools;</w:t>
+      </w:r>
+    </w:p>
+    <w:p>
+      <w:pPr>
+        <w:pStyle w:val="Lijstalinea"/>
+        <w:numPr>
+          <w:ilvl w:val="1"/>
+          <w:numId w:val="2"/>
+        </w:numPr>
+        <w:rPr>
+          <w:sz w:val="24"/>
+          <w:szCs w:val="24"/>
+        </w:rPr>
+      </w:pPr>
+      <w:hyperlink r:id="rId20" w:history="1">
+        <w:r>
+          <w:rPr>
+            <w:rStyle w:val="Hyperlink"/>
+            <w:sz w:val="24"/>
+            <w:szCs w:val="24"/>
+          </w:rPr>
+          <w:t>http://startbootstrap.com/bootstrap-resources/</w:t>
         </w:r>
       </w:hyperlink>
     </w:p>
@@ -1554,7 +1573,7 @@
                     </pic:cNvPicPr>
                   </pic:nvPicPr>
                   <pic:blipFill>
-                    <a:blip r:embed="rId16" cstate="print"/>
+                    <a:blip r:embed="rId21" cstate="print"/>
                     <a:srcRect/>
                     <a:stretch>
                       <a:fillRect/>
@@ -1607,30 +1626,50 @@
           <w:szCs w:val="24"/>
         </w:rPr>
       </w:pPr>
-      <w:hyperlink r:id="rId17" w:history="1">
+      <w:hyperlink r:id="rId22" w:history="1">
         <w:r>
           <w:rPr>
             <w:rStyle w:val="Hyperlink"/>
             <w:sz w:val="24"/>
             <w:szCs w:val="24"/>
           </w:rPr>
-          <w:t>http://onderw</w:t>
+          <w:t>http://onderweegsinitalie.nl/</w:t>
         </w:r>
+      </w:hyperlink>
+    </w:p>
+    <w:p>
+      <w:pPr>
+        <w:rPr>
+          <w:sz w:val="24"/>
+          <w:szCs w:val="24"/>
+        </w:rPr>
+      </w:pPr>
+      <w:hyperlink r:id="rId23" w:history="1">
         <w:r>
           <w:rPr>
             <w:rStyle w:val="Hyperlink"/>
             <w:sz w:val="24"/>
             <w:szCs w:val="24"/>
           </w:rPr>
-          <w:t>e</w:t>
+          <w:t>http://www.fietsen-in-italie.nl/</w:t>
         </w:r>
+      </w:hyperlink>
+    </w:p>
+    <w:p>
+      <w:pPr>
+        <w:rPr>
+          <w:sz w:val="24"/>
+          <w:szCs w:val="24"/>
+        </w:rPr>
+      </w:pPr>
+      <w:hyperlink r:id="rId24" w:history="1">
         <w:r>
           <w:rPr>
             <w:rStyle w:val="Hyperlink"/>
             <w:sz w:val="24"/>
             <w:szCs w:val="24"/>
           </w:rPr>
-          <w:t>egsinitalie.nl/</w:t>
+          <w:t>http://www.fietsnjoy.nl/</w:t>
         </w:r>
       </w:hyperlink>
     </w:p>
@@ -1641,98 +1680,14 @@
           <w:szCs w:val="24"/>
         </w:rPr>
       </w:pPr>
-      <w:hyperlink r:id="rId18" w:history="1">
+      <w:hyperlink r:id="rId25" w:history="1">
         <w:r>
           <w:rPr>
             <w:rStyle w:val="Hyperlink"/>
             <w:sz w:val="24"/>
             <w:szCs w:val="24"/>
           </w:rPr>
-          <w:t>http://www.fietsen-in-ital</w:t>
-        </w:r>
-        <w:r>
-          <w:rPr>
-            <w:rStyle w:val="Hyperlink"/>
-            <w:sz w:val="24"/>
-            <w:szCs w:val="24"/>
-          </w:rPr>
-          <w:t>i</w:t>
-        </w:r>
-        <w:r>
-          <w:rPr>
-            <w:rStyle w:val="Hyperlink"/>
-            <w:sz w:val="24"/>
-            <w:szCs w:val="24"/>
-          </w:rPr>
-          <w:t>e.nl/</w:t>
-        </w:r>
-      </w:hyperlink>
-    </w:p>
-    <w:p>
-      <w:pPr>
-        <w:rPr>
-          <w:sz w:val="24"/>
-          <w:szCs w:val="24"/>
-        </w:rPr>
-      </w:pPr>
-      <w:hyperlink r:id="rId19" w:history="1">
-        <w:r>
-          <w:rPr>
-            <w:rStyle w:val="Hyperlink"/>
-            <w:sz w:val="24"/>
-            <w:szCs w:val="24"/>
-          </w:rPr>
-          <w:t>http://www.fie</w:t>
-        </w:r>
-        <w:r>
-          <w:rPr>
-            <w:rStyle w:val="Hyperlink"/>
-            <w:sz w:val="24"/>
-            <w:szCs w:val="24"/>
-          </w:rPr>
-          <w:t>t</w:t>
-        </w:r>
-        <w:r>
-          <w:rPr>
-            <w:rStyle w:val="Hyperlink"/>
-            <w:sz w:val="24"/>
-            <w:szCs w:val="24"/>
-          </w:rPr>
-          <w:t>snjoy.nl/</w:t>
-        </w:r>
-      </w:hyperlink>
-    </w:p>
-    <w:p>
-      <w:pPr>
-        <w:rPr>
-          <w:sz w:val="24"/>
-          <w:szCs w:val="24"/>
-        </w:rPr>
-      </w:pPr>
-      <w:hyperlink r:id="rId20" w:history="1">
-        <w:r>
-          <w:rPr>
-            <w:rStyle w:val="Hyperlink"/>
-            <w:sz w:val="24"/>
-            <w:szCs w:val="24"/>
-          </w:rPr>
-          <w:t>http://cycleclassictours.com/fietsreizen/meren</w:t>
-        </w:r>
-        <w:r>
-          <w:rPr>
-            <w:rStyle w:val="Hyperlink"/>
-            <w:sz w:val="24"/>
-            <w:szCs w:val="24"/>
-          </w:rPr>
-          <w:t>g</w:t>
-        </w:r>
-        <w:r>
-          <w:rPr>
-            <w:rStyle w:val="Hyperlink"/>
-            <w:sz w:val="24"/>
-            <w:szCs w:val="24"/>
-          </w:rPr>
-          <w:t>ebied-noord-italie/</w:t>
+          <w:t>http://cycleclassictours.com/fietsreizen/merengebied-noord-italie/</w:t>
         </w:r>
       </w:hyperlink>
     </w:p>
@@ -1768,7 +1723,7 @@
                     </pic:cNvPicPr>
                   </pic:nvPicPr>
                   <pic:blipFill>
-                    <a:blip r:embed="rId21" cstate="print"/>
+                    <a:blip r:embed="rId26" cstate="print"/>
                     <a:srcRect/>
                     <a:stretch>
                       <a:fillRect/>
@@ -1819,7 +1774,7 @@
                     </pic:cNvPicPr>
                   </pic:nvPicPr>
                   <pic:blipFill>
-                    <a:blip r:embed="rId22" cstate="print"/>
+                    <a:blip r:embed="rId27" cstate="print"/>
                     <a:srcRect/>
                     <a:stretch>
                       <a:fillRect/>
@@ -1874,7 +1829,7 @@
                     </pic:cNvPicPr>
                   </pic:nvPicPr>
                   <pic:blipFill>
-                    <a:blip r:embed="rId23" cstate="print"/>
+                    <a:blip r:embed="rId28" cstate="print"/>
                     <a:srcRect/>
                     <a:stretch>
                       <a:fillRect/>
@@ -1927,7 +1882,7 @@
                     </pic:cNvPicPr>
                   </pic:nvPicPr>
                   <pic:blipFill>
-                    <a:blip r:embed="rId24" cstate="print"/>
+                    <a:blip r:embed="rId29" cstate="print"/>
                     <a:srcRect/>
                     <a:stretch>
                       <a:fillRect/>
@@ -1972,7 +1927,7 @@
       </w:r>
     </w:p>
     <w:p>
-      <w:hyperlink r:id="rId25" w:anchor="/select" w:history="1">
+      <w:hyperlink r:id="rId30" w:anchor="/select" w:history="1">
         <w:r>
           <w:rPr>
             <w:rStyle w:val="Hyperlink"/>
@@ -1988,7 +1943,7 @@
       </w:r>
     </w:p>
     <w:p>
-      <w:hyperlink r:id="rId26" w:history="1">
+      <w:hyperlink r:id="rId31" w:history="1">
         <w:r>
           <w:rPr>
             <w:rStyle w:val="Hyperlink"/>
@@ -1998,7 +1953,7 @@
       </w:hyperlink>
     </w:p>
     <w:p>
-      <w:hyperlink r:id="rId27" w:anchor="size=128" w:history="1">
+      <w:hyperlink r:id="rId32" w:anchor="size=128" w:history="1">
         <w:r>
           <w:rPr>
             <w:rStyle w:val="Hyperlink"/>
@@ -2008,7 +1963,7 @@
       </w:hyperlink>
     </w:p>
     <w:p>
-      <w:hyperlink r:id="rId28" w:anchor="bicycle/f=CPIHVX/s=DynamicRank" w:history="1">
+      <w:hyperlink r:id="rId33" w:anchor="bicycle/f=CPIHVX/s=DynamicRank" w:history="1">
         <w:r>
           <w:rPr>
             <w:rStyle w:val="Hyperlink"/>
@@ -2047,7 +2002,7 @@
                     </pic:cNvPicPr>
                   </pic:nvPicPr>
                   <pic:blipFill>
-                    <a:blip r:embed="rId29" cstate="print"/>
+                    <a:blip r:embed="rId34" cstate="print"/>
                     <a:srcRect/>
                     <a:stretch>
                       <a:fillRect/>
@@ -2101,7 +2056,7 @@
                     </pic:cNvPicPr>
                   </pic:nvPicPr>
                   <pic:blipFill>
-                    <a:blip r:embed="rId30" cstate="print"/>
+                    <a:blip r:embed="rId35" cstate="print"/>
                     <a:srcRect/>
                     <a:stretch>
                       <a:fillRect/>
@@ -2154,7 +2109,7 @@
                     </pic:cNvPicPr>
                   </pic:nvPicPr>
                   <pic:blipFill>
-                    <a:blip r:embed="rId31" cstate="print"/>
+                    <a:blip r:embed="rId36" cstate="print"/>
                     <a:srcRect/>
                     <a:stretch>
                       <a:fillRect/>
@@ -2207,7 +2162,7 @@
                     </pic:cNvPicPr>
                   </pic:nvPicPr>
                   <pic:blipFill>
-                    <a:blip r:embed="rId32" cstate="print"/>
+                    <a:blip r:embed="rId37" cstate="print"/>
                     <a:srcRect/>
                     <a:stretch>
                       <a:fillRect/>
@@ -2262,7 +2217,7 @@
                     </pic:cNvPicPr>
                   </pic:nvPicPr>
                   <pic:blipFill>
-                    <a:blip r:embed="rId33" cstate="print"/>
+                    <a:blip r:embed="rId38" cstate="print"/>
                     <a:srcRect/>
                     <a:stretch>
                       <a:fillRect/>
@@ -2315,7 +2270,7 @@
                     </pic:cNvPicPr>
                   </pic:nvPicPr>
                   <pic:blipFill>
-                    <a:blip r:embed="rId34" cstate="print"/>
+                    <a:blip r:embed="rId39" cstate="print"/>
                     <a:srcRect/>
                     <a:stretch>
                       <a:fillRect/>

</xml_diff>

<commit_message>
Giro di Molveno sectie
Werkt nog niet responsive
</commit_message>
<xml_diff>
--- a/doc/Website.docx
+++ b/doc/Website.docx
@@ -263,6 +263,17 @@
     </w:p>
     <w:p>
       <w:pPr>
+        <w:pBdr>
+          <w:bottom w:val="single" w:sz="6" w:space="1" w:color="auto"/>
+        </w:pBdr>
+        <w:rPr>
+          <w:sz w:val="28"/>
+          <w:szCs w:val="28"/>
+        </w:rPr>
+      </w:pPr>
+    </w:p>
+    <w:p>
+      <w:pPr>
         <w:rPr>
           <w:sz w:val="28"/>
           <w:szCs w:val="28"/>
@@ -408,6 +419,17 @@
     </w:p>
     <w:p>
       <w:pPr>
+        <w:pBdr>
+          <w:bottom w:val="single" w:sz="6" w:space="1" w:color="auto"/>
+        </w:pBdr>
+        <w:rPr>
+          <w:sz w:val="28"/>
+          <w:szCs w:val="28"/>
+        </w:rPr>
+      </w:pPr>
+    </w:p>
+    <w:p>
+      <w:pPr>
         <w:rPr>
           <w:sz w:val="28"/>
           <w:szCs w:val="28"/>
@@ -572,9 +594,338 @@
     <w:p>
       <w:pPr>
         <w:rPr>
+          <w:sz w:val="24"/>
+          <w:szCs w:val="24"/>
+          <w:lang w:val="en-US"/>
+        </w:rPr>
+      </w:pPr>
+    </w:p>
+    <w:p>
+      <w:pPr>
+        <w:rPr>
+          <w:sz w:val="24"/>
+          <w:szCs w:val="24"/>
+        </w:rPr>
+      </w:pPr>
+      <w:r>
+        <w:rPr>
+          <w:b/>
+          <w:bCs/>
+          <w:sz w:val="24"/>
+          <w:szCs w:val="24"/>
+        </w:rPr>
+        <w:t xml:space="preserve">Begeleide </w:t>
+      </w:r>
+      <w:proofErr w:type="spellStart"/>
+      <w:r>
+        <w:rPr>
+          <w:b/>
+          <w:bCs/>
+          <w:sz w:val="24"/>
+          <w:szCs w:val="24"/>
+        </w:rPr>
+        <w:t>wielrentochten</w:t>
+      </w:r>
+      <w:proofErr w:type="spellEnd"/>
+      <w:r>
+        <w:rPr>
+          <w:b/>
+          <w:bCs/>
+          <w:sz w:val="24"/>
+          <w:szCs w:val="24"/>
+        </w:rPr>
+        <w:t xml:space="preserve"> met een competitief element</w:t>
+      </w:r>
+    </w:p>
+    <w:p>
+      <w:pPr>
+        <w:rPr>
+          <w:b/>
+          <w:bCs/>
+          <w:sz w:val="24"/>
+          <w:szCs w:val="24"/>
+        </w:rPr>
+      </w:pPr>
+    </w:p>
+    <w:p>
+      <w:pPr>
+        <w:rPr>
+          <w:sz w:val="24"/>
+          <w:szCs w:val="24"/>
+        </w:rPr>
+      </w:pPr>
+      <w:r>
+        <w:rPr>
+          <w:b/>
+          <w:bCs/>
+          <w:sz w:val="24"/>
+          <w:szCs w:val="24"/>
+        </w:rPr>
+        <w:t>Kom</w:t>
+      </w:r>
+      <w:r>
+        <w:rPr>
+          <w:sz w:val="24"/>
+          <w:szCs w:val="24"/>
+        </w:rPr>
+        <w:t xml:space="preserve"> naar </w:t>
+      </w:r>
+      <w:proofErr w:type="spellStart"/>
+      <w:r>
+        <w:rPr>
+          <w:sz w:val="24"/>
+          <w:szCs w:val="24"/>
+        </w:rPr>
+        <w:t>Molveno</w:t>
+      </w:r>
+      <w:proofErr w:type="spellEnd"/>
+      <w:r>
+        <w:rPr>
+          <w:sz w:val="24"/>
+          <w:szCs w:val="24"/>
+        </w:rPr>
+        <w:t xml:space="preserve"> </w:t>
+      </w:r>
+    </w:p>
+    <w:p>
+      <w:pPr>
+        <w:rPr>
+          <w:sz w:val="24"/>
+          <w:szCs w:val="24"/>
+        </w:rPr>
+      </w:pPr>
+      <w:r>
+        <w:rPr>
+          <w:b/>
+          <w:bCs/>
+          <w:sz w:val="24"/>
+          <w:szCs w:val="24"/>
+        </w:rPr>
+        <w:t>Aanschouw</w:t>
+      </w:r>
+      <w:r>
+        <w:rPr>
+          <w:sz w:val="24"/>
+          <w:szCs w:val="24"/>
+        </w:rPr>
+        <w:t xml:space="preserve"> de andere pedaalridders</w:t>
+      </w:r>
+    </w:p>
+    <w:p>
+      <w:pPr>
+        <w:rPr>
+          <w:sz w:val="24"/>
+          <w:szCs w:val="24"/>
+        </w:rPr>
+      </w:pPr>
+      <w:r>
+        <w:rPr>
+          <w:b/>
+          <w:bCs/>
+          <w:sz w:val="24"/>
+          <w:szCs w:val="24"/>
+        </w:rPr>
+        <w:t>Overwin</w:t>
+      </w:r>
+      <w:r>
+        <w:rPr>
+          <w:sz w:val="24"/>
+          <w:szCs w:val="24"/>
+        </w:rPr>
+        <w:t xml:space="preserve"> door een uitgekiende ploegentactiek</w:t>
+      </w:r>
+    </w:p>
+    <w:p>
+      <w:pPr>
+        <w:numPr>
+          <w:ilvl w:val="0"/>
+          <w:numId w:val="10"/>
+        </w:numPr>
+        <w:rPr>
+          <w:sz w:val="24"/>
+          <w:szCs w:val="24"/>
+        </w:rPr>
+      </w:pPr>
+      <w:r>
+        <w:rPr>
+          <w:sz w:val="24"/>
+          <w:szCs w:val="24"/>
+        </w:rPr>
+        <w:t>Groep opgedeeld in verschillende teams met kopmannen en knechten</w:t>
+      </w:r>
+    </w:p>
+    <w:p>
+      <w:pPr>
+        <w:numPr>
+          <w:ilvl w:val="0"/>
+          <w:numId w:val="10"/>
+        </w:numPr>
+        <w:rPr>
+          <w:sz w:val="24"/>
+          <w:szCs w:val="24"/>
+        </w:rPr>
+      </w:pPr>
+      <w:r>
+        <w:rPr>
+          <w:sz w:val="24"/>
+          <w:szCs w:val="24"/>
+        </w:rPr>
+        <w:t xml:space="preserve">Ploegentactiek, koersen, </w:t>
+      </w:r>
+      <w:proofErr w:type="spellStart"/>
+      <w:r>
+        <w:rPr>
+          <w:sz w:val="24"/>
+          <w:szCs w:val="24"/>
+        </w:rPr>
+        <w:t>linkeballen</w:t>
+      </w:r>
+      <w:proofErr w:type="spellEnd"/>
+      <w:r>
+        <w:rPr>
+          <w:sz w:val="24"/>
+          <w:szCs w:val="24"/>
+        </w:rPr>
+        <w:t>, klassementen en truien</w:t>
+      </w:r>
+    </w:p>
+    <w:p>
+      <w:pPr>
+        <w:numPr>
+          <w:ilvl w:val="0"/>
+          <w:numId w:val="10"/>
+        </w:numPr>
+        <w:rPr>
+          <w:sz w:val="24"/>
+          <w:szCs w:val="24"/>
+        </w:rPr>
+      </w:pPr>
+      <w:r>
+        <w:rPr>
+          <w:sz w:val="24"/>
+          <w:szCs w:val="24"/>
+        </w:rPr>
+        <w:t xml:space="preserve">Bergetappes, (ploegen)tijdrit, proloog, (relatief) vlakke etappes, </w:t>
+      </w:r>
+      <w:proofErr w:type="spellStart"/>
+      <w:r>
+        <w:rPr>
+          <w:sz w:val="24"/>
+          <w:szCs w:val="24"/>
+        </w:rPr>
+        <w:t>etc</w:t>
+      </w:r>
+      <w:proofErr w:type="spellEnd"/>
+      <w:r>
+        <w:rPr>
+          <w:sz w:val="24"/>
+          <w:szCs w:val="24"/>
+        </w:rPr>
+        <w:t xml:space="preserve"> </w:t>
+      </w:r>
+    </w:p>
+    <w:p>
+      <w:pPr>
+        <w:numPr>
+          <w:ilvl w:val="0"/>
+          <w:numId w:val="10"/>
+        </w:numPr>
+        <w:rPr>
+          <w:sz w:val="24"/>
+          <w:szCs w:val="24"/>
+        </w:rPr>
+      </w:pPr>
+      <w:r>
+        <w:rPr>
+          <w:sz w:val="24"/>
+          <w:szCs w:val="24"/>
+        </w:rPr>
+        <w:t>Volgwagen, tijdregistratie</w:t>
+      </w:r>
+    </w:p>
+    <w:p>
+      <w:pPr>
+        <w:numPr>
+          <w:ilvl w:val="0"/>
+          <w:numId w:val="10"/>
+        </w:numPr>
+        <w:rPr>
+          <w:sz w:val="24"/>
+          <w:szCs w:val="24"/>
+        </w:rPr>
+      </w:pPr>
+      <w:r>
+        <w:rPr>
+          <w:sz w:val="24"/>
+          <w:szCs w:val="24"/>
+        </w:rPr>
+        <w:t xml:space="preserve">Eventueel met dagtrip </w:t>
+      </w:r>
+      <w:proofErr w:type="spellStart"/>
+      <w:r>
+        <w:rPr>
+          <w:sz w:val="24"/>
+          <w:szCs w:val="24"/>
+        </w:rPr>
+        <w:t>Stelvio</w:t>
+      </w:r>
+      <w:proofErr w:type="spellEnd"/>
+      <w:r>
+        <w:rPr>
+          <w:sz w:val="24"/>
+          <w:szCs w:val="24"/>
+        </w:rPr>
+        <w:t xml:space="preserve"> of </w:t>
+      </w:r>
+      <w:proofErr w:type="spellStart"/>
+      <w:r>
+        <w:rPr>
+          <w:sz w:val="24"/>
+          <w:szCs w:val="24"/>
+        </w:rPr>
+        <w:t>Gavia</w:t>
+      </w:r>
+      <w:proofErr w:type="spellEnd"/>
+      <w:r>
+        <w:rPr>
+          <w:sz w:val="24"/>
+          <w:szCs w:val="24"/>
+        </w:rPr>
+        <w:t>/</w:t>
+      </w:r>
+      <w:proofErr w:type="spellStart"/>
+      <w:r>
+        <w:rPr>
+          <w:sz w:val="24"/>
+          <w:szCs w:val="24"/>
+        </w:rPr>
+        <w:t>Mortirolo</w:t>
+      </w:r>
+      <w:proofErr w:type="spellEnd"/>
+      <w:r>
+        <w:rPr>
+          <w:sz w:val="24"/>
+          <w:szCs w:val="24"/>
+        </w:rPr>
+        <w:t xml:space="preserve"> </w:t>
+      </w:r>
+    </w:p>
+    <w:p>
+      <w:pPr>
+        <w:pBdr>
+          <w:bottom w:val="single" w:sz="6" w:space="1" w:color="auto"/>
+        </w:pBdr>
+        <w:rPr>
+          <w:sz w:val="24"/>
+          <w:szCs w:val="24"/>
+        </w:rPr>
+      </w:pPr>
+    </w:p>
+    <w:p>
+      <w:pPr>
+        <w:rPr>
           <w:sz w:val="28"/>
           <w:szCs w:val="28"/>
-          <w:lang w:val="en-US"/>
         </w:rPr>
       </w:pPr>
     </w:p>
@@ -760,6 +1111,9 @@
     </w:p>
     <w:p>
       <w:pPr>
+        <w:pBdr>
+          <w:bottom w:val="single" w:sz="6" w:space="1" w:color="auto"/>
+        </w:pBdr>
         <w:rPr>
           <w:sz w:val="28"/>
           <w:szCs w:val="28"/>
@@ -773,11 +1127,19 @@
           <w:szCs w:val="28"/>
         </w:rPr>
       </w:pPr>
-      <w:r>
+    </w:p>
+    <w:p>
+      <w:pPr>
         <w:rPr>
           <w:sz w:val="28"/>
           <w:szCs w:val="28"/>
         </w:rPr>
+      </w:pPr>
+      <w:r>
+        <w:rPr>
+          <w:sz w:val="28"/>
+          <w:szCs w:val="28"/>
+        </w:rPr>
         <w:t>Pas op voor Pasta</w:t>
       </w:r>
     </w:p>
@@ -829,6 +1191,309 @@
     <w:p>
       <w:pPr>
         <w:rPr>
+          <w:sz w:val="24"/>
+          <w:szCs w:val="24"/>
+        </w:rPr>
+      </w:pPr>
+    </w:p>
+    <w:p>
+      <w:pPr>
+        <w:rPr>
+          <w:sz w:val="24"/>
+          <w:szCs w:val="24"/>
+        </w:rPr>
+      </w:pPr>
+      <w:r>
+        <w:rPr>
+          <w:b/>
+          <w:bCs/>
+          <w:sz w:val="24"/>
+          <w:szCs w:val="24"/>
+        </w:rPr>
+        <w:t xml:space="preserve">Begeleide </w:t>
+      </w:r>
+      <w:proofErr w:type="spellStart"/>
+      <w:r>
+        <w:rPr>
+          <w:b/>
+          <w:bCs/>
+          <w:sz w:val="24"/>
+          <w:szCs w:val="24"/>
+        </w:rPr>
+        <w:t>wielrentochten</w:t>
+      </w:r>
+      <w:proofErr w:type="spellEnd"/>
+      <w:r>
+        <w:rPr>
+          <w:b/>
+          <w:bCs/>
+          <w:sz w:val="24"/>
+          <w:szCs w:val="24"/>
+        </w:rPr>
+        <w:t xml:space="preserve"> over de mooiste passen en rustigste wegen</w:t>
+      </w:r>
+    </w:p>
+    <w:p>
+      <w:pPr>
+        <w:rPr>
+          <w:sz w:val="24"/>
+          <w:szCs w:val="24"/>
+        </w:rPr>
+      </w:pPr>
+      <w:r>
+        <w:rPr>
+          <w:b/>
+          <w:bCs/>
+          <w:sz w:val="24"/>
+          <w:szCs w:val="24"/>
+        </w:rPr>
+        <w:t>Kom</w:t>
+      </w:r>
+      <w:r>
+        <w:rPr>
+          <w:sz w:val="24"/>
+          <w:szCs w:val="24"/>
+        </w:rPr>
+        <w:t xml:space="preserve"> naar </w:t>
+      </w:r>
+      <w:proofErr w:type="spellStart"/>
+      <w:r>
+        <w:rPr>
+          <w:sz w:val="24"/>
+          <w:szCs w:val="24"/>
+        </w:rPr>
+        <w:t>Molveno</w:t>
+      </w:r>
+      <w:proofErr w:type="spellEnd"/>
+      <w:r>
+        <w:rPr>
+          <w:sz w:val="24"/>
+          <w:szCs w:val="24"/>
+        </w:rPr>
+        <w:t xml:space="preserve"> </w:t>
+      </w:r>
+    </w:p>
+    <w:p>
+      <w:pPr>
+        <w:rPr>
+          <w:sz w:val="24"/>
+          <w:szCs w:val="24"/>
+        </w:rPr>
+      </w:pPr>
+      <w:r>
+        <w:rPr>
+          <w:b/>
+          <w:bCs/>
+          <w:sz w:val="24"/>
+          <w:szCs w:val="24"/>
+        </w:rPr>
+        <w:t>Aanschouw</w:t>
+      </w:r>
+      <w:r>
+        <w:rPr>
+          <w:sz w:val="24"/>
+          <w:szCs w:val="24"/>
+        </w:rPr>
+        <w:t xml:space="preserve"> het schitterende berglandschap</w:t>
+      </w:r>
+    </w:p>
+    <w:p>
+      <w:pPr>
+        <w:rPr>
+          <w:sz w:val="24"/>
+          <w:szCs w:val="24"/>
+        </w:rPr>
+      </w:pPr>
+      <w:r>
+        <w:rPr>
+          <w:b/>
+          <w:bCs/>
+          <w:sz w:val="24"/>
+          <w:szCs w:val="24"/>
+        </w:rPr>
+        <w:lastRenderedPageBreak/>
+        <w:t>Bedwing</w:t>
+      </w:r>
+      <w:r>
+        <w:rPr>
+          <w:sz w:val="24"/>
+          <w:szCs w:val="24"/>
+        </w:rPr>
+        <w:t>/Overwin de mooiste passen</w:t>
+      </w:r>
+    </w:p>
+    <w:p>
+      <w:pPr>
+        <w:numPr>
+          <w:ilvl w:val="0"/>
+          <w:numId w:val="11"/>
+        </w:numPr>
+        <w:rPr>
+          <w:sz w:val="24"/>
+          <w:szCs w:val="24"/>
+        </w:rPr>
+      </w:pPr>
+      <w:r>
+        <w:rPr>
+          <w:sz w:val="24"/>
+          <w:szCs w:val="24"/>
+        </w:rPr>
+        <w:t xml:space="preserve">Routes op </w:t>
+      </w:r>
+      <w:proofErr w:type="spellStart"/>
+      <w:r>
+        <w:rPr>
+          <w:sz w:val="24"/>
+          <w:szCs w:val="24"/>
+        </w:rPr>
+        <w:t>gsp</w:t>
+      </w:r>
+      <w:proofErr w:type="spellEnd"/>
+      <w:r>
+        <w:rPr>
+          <w:sz w:val="24"/>
+          <w:szCs w:val="24"/>
+        </w:rPr>
+        <w:t xml:space="preserve"> en op routekaart</w:t>
+      </w:r>
+    </w:p>
+    <w:p>
+      <w:pPr>
+        <w:numPr>
+          <w:ilvl w:val="0"/>
+          <w:numId w:val="11"/>
+        </w:numPr>
+        <w:rPr>
+          <w:sz w:val="24"/>
+          <w:szCs w:val="24"/>
+        </w:rPr>
+      </w:pPr>
+      <w:r>
+        <w:rPr>
+          <w:sz w:val="24"/>
+          <w:szCs w:val="24"/>
+        </w:rPr>
+        <w:t>Met gids(en) en/of volgwagen</w:t>
+      </w:r>
+    </w:p>
+    <w:p>
+      <w:pPr>
+        <w:numPr>
+          <w:ilvl w:val="0"/>
+          <w:numId w:val="11"/>
+        </w:numPr>
+        <w:rPr>
+          <w:sz w:val="24"/>
+          <w:szCs w:val="24"/>
+        </w:rPr>
+      </w:pPr>
+      <w:r>
+        <w:rPr>
+          <w:sz w:val="24"/>
+          <w:szCs w:val="24"/>
+        </w:rPr>
+        <w:t xml:space="preserve">Afstemmen op niveau (mogelijk om groep op te delen naar niveau en voor elke </w:t>
+      </w:r>
+      <w:r>
+        <w:rPr>
+          <w:sz w:val="24"/>
+          <w:szCs w:val="24"/>
+        </w:rPr>
+        <w:t>groep passende routes te maken)</w:t>
+      </w:r>
+    </w:p>
+    <w:p>
+      <w:pPr>
+        <w:numPr>
+          <w:ilvl w:val="0"/>
+          <w:numId w:val="11"/>
+        </w:numPr>
+        <w:rPr>
+          <w:sz w:val="24"/>
+          <w:szCs w:val="24"/>
+        </w:rPr>
+      </w:pPr>
+      <w:r>
+        <w:rPr>
+          <w:sz w:val="24"/>
+          <w:szCs w:val="24"/>
+        </w:rPr>
+        <w:t>Wij weten de rustigste weggetjes, mooiste fietspaden, beste ijssalons en lekkerste lokale gerechten te vinden</w:t>
+      </w:r>
+    </w:p>
+    <w:p>
+      <w:pPr>
+        <w:numPr>
+          <w:ilvl w:val="0"/>
+          <w:numId w:val="11"/>
+        </w:numPr>
+        <w:rPr>
+          <w:sz w:val="24"/>
+          <w:szCs w:val="24"/>
+        </w:rPr>
+      </w:pPr>
+      <w:r>
+        <w:rPr>
+          <w:sz w:val="24"/>
+          <w:szCs w:val="24"/>
+        </w:rPr>
+        <w:t xml:space="preserve">Eventueel met dagtrip </w:t>
+      </w:r>
+      <w:proofErr w:type="spellStart"/>
+      <w:r>
+        <w:rPr>
+          <w:sz w:val="24"/>
+          <w:szCs w:val="24"/>
+        </w:rPr>
+        <w:t>Stelvio</w:t>
+      </w:r>
+      <w:proofErr w:type="spellEnd"/>
+      <w:r>
+        <w:rPr>
+          <w:sz w:val="24"/>
+          <w:szCs w:val="24"/>
+        </w:rPr>
+        <w:t xml:space="preserve"> of </w:t>
+      </w:r>
+      <w:proofErr w:type="spellStart"/>
+      <w:r>
+        <w:rPr>
+          <w:sz w:val="24"/>
+          <w:szCs w:val="24"/>
+        </w:rPr>
+        <w:t>Gavia</w:t>
+      </w:r>
+      <w:proofErr w:type="spellEnd"/>
+      <w:r>
+        <w:rPr>
+          <w:sz w:val="24"/>
+          <w:szCs w:val="24"/>
+        </w:rPr>
+        <w:t>/</w:t>
+      </w:r>
+      <w:proofErr w:type="spellStart"/>
+      <w:r>
+        <w:rPr>
+          <w:sz w:val="24"/>
+          <w:szCs w:val="24"/>
+        </w:rPr>
+        <w:t>Mortirolo</w:t>
+      </w:r>
+      <w:proofErr w:type="spellEnd"/>
+      <w:r>
+        <w:rPr>
+          <w:sz w:val="24"/>
+          <w:szCs w:val="24"/>
+        </w:rPr>
+        <w:t xml:space="preserve"> </w:t>
+      </w:r>
+    </w:p>
+    <w:p>
+      <w:pPr>
+        <w:pBdr>
+          <w:bottom w:val="single" w:sz="6" w:space="1" w:color="auto"/>
+        </w:pBdr>
+        <w:rPr>
           <w:sz w:val="28"/>
           <w:szCs w:val="28"/>
         </w:rPr>
@@ -841,11 +1506,19 @@
           <w:szCs w:val="28"/>
         </w:rPr>
       </w:pPr>
-      <w:r>
+    </w:p>
+    <w:p>
+      <w:pPr>
         <w:rPr>
           <w:sz w:val="28"/>
           <w:szCs w:val="28"/>
         </w:rPr>
+      </w:pPr>
+      <w:r>
+        <w:rPr>
+          <w:sz w:val="28"/>
+          <w:szCs w:val="28"/>
+        </w:rPr>
         <w:t>Team</w:t>
       </w:r>
     </w:p>
@@ -911,6 +1584,9 @@
     </w:p>
     <w:p>
       <w:pPr>
+        <w:pBdr>
+          <w:bottom w:val="single" w:sz="6" w:space="1" w:color="auto"/>
+        </w:pBdr>
         <w:rPr>
           <w:sz w:val="28"/>
           <w:szCs w:val="28"/>
@@ -924,11 +1600,19 @@
           <w:szCs w:val="28"/>
         </w:rPr>
       </w:pPr>
-      <w:r>
+    </w:p>
+    <w:p>
+      <w:pPr>
         <w:rPr>
           <w:sz w:val="28"/>
           <w:szCs w:val="28"/>
         </w:rPr>
+      </w:pPr>
+      <w:r>
+        <w:rPr>
+          <w:sz w:val="28"/>
+          <w:szCs w:val="28"/>
+        </w:rPr>
         <w:t>Contact</w:t>
       </w:r>
     </w:p>
@@ -1075,14 +1759,9 @@
     </w:p>
     <w:p>
       <w:pPr>
-        <w:rPr>
-          <w:sz w:val="28"/>
-          <w:szCs w:val="28"/>
-        </w:rPr>
-      </w:pPr>
-    </w:p>
-    <w:p>
-      <w:pPr>
+        <w:pBdr>
+          <w:bottom w:val="single" w:sz="6" w:space="1" w:color="auto"/>
+        </w:pBdr>
         <w:rPr>
           <w:sz w:val="28"/>
           <w:szCs w:val="28"/>
@@ -1555,6 +2234,7 @@
           <w:szCs w:val="24"/>
           <w:lang w:eastAsia="nl-NL"/>
         </w:rPr>
+        <w:lastRenderedPageBreak/>
         <w:drawing>
           <wp:inline distT="0" distB="0" distL="0" distR="0">
             <wp:extent cx="5760720" cy="3521261"/>
@@ -1810,7 +2490,6 @@
           <w:noProof/>
           <w:lang w:eastAsia="nl-NL"/>
         </w:rPr>
-        <w:lastRenderedPageBreak/>
         <w:drawing>
           <wp:inline distT="0" distB="0" distL="0" distR="0">
             <wp:extent cx="1600200" cy="1600200"/>
@@ -1864,6 +2543,7 @@
           <w:noProof/>
           <w:lang w:eastAsia="nl-NL"/>
         </w:rPr>
+        <w:lastRenderedPageBreak/>
         <w:drawing>
           <wp:inline distT="0" distB="0" distL="0" distR="0">
             <wp:extent cx="5760720" cy="2210509"/>
@@ -2539,6 +3219,146 @@
     </w:lvl>
   </w:abstractNum>
   <w:abstractNum w:abstractNumId="2">
+    <w:nsid w:val="2F2A2C3D"/>
+    <w:multiLevelType w:val="hybridMultilevel"/>
+    <w:tmpl w:val="DBB40608"/>
+    <w:lvl w:ilvl="0" w:tplc="B98CA12A">
+      <w:start w:val="1"/>
+      <w:numFmt w:val="bullet"/>
+      <w:lvlText w:val=""/>
+      <w:lvlJc w:val="left"/>
+      <w:pPr>
+        <w:tabs>
+          <w:tab w:val="num" w:pos="720"/>
+        </w:tabs>
+        <w:ind w:left="720" w:hanging="360"/>
+      </w:pPr>
+      <w:rPr>
+        <w:rFonts w:ascii="Wingdings" w:hAnsi="Wingdings" w:hint="default"/>
+      </w:rPr>
+    </w:lvl>
+    <w:lvl w:ilvl="1" w:tplc="30AA4E28" w:tentative="1">
+      <w:start w:val="1"/>
+      <w:numFmt w:val="bullet"/>
+      <w:lvlText w:val=""/>
+      <w:lvlJc w:val="left"/>
+      <w:pPr>
+        <w:tabs>
+          <w:tab w:val="num" w:pos="1440"/>
+        </w:tabs>
+        <w:ind w:left="1440" w:hanging="360"/>
+      </w:pPr>
+      <w:rPr>
+        <w:rFonts w:ascii="Wingdings" w:hAnsi="Wingdings" w:hint="default"/>
+      </w:rPr>
+    </w:lvl>
+    <w:lvl w:ilvl="2" w:tplc="EB7A5EC4" w:tentative="1">
+      <w:start w:val="1"/>
+      <w:numFmt w:val="bullet"/>
+      <w:lvlText w:val=""/>
+      <w:lvlJc w:val="left"/>
+      <w:pPr>
+        <w:tabs>
+          <w:tab w:val="num" w:pos="2160"/>
+        </w:tabs>
+        <w:ind w:left="2160" w:hanging="360"/>
+      </w:pPr>
+      <w:rPr>
+        <w:rFonts w:ascii="Wingdings" w:hAnsi="Wingdings" w:hint="default"/>
+      </w:rPr>
+    </w:lvl>
+    <w:lvl w:ilvl="3" w:tplc="D93C8482" w:tentative="1">
+      <w:start w:val="1"/>
+      <w:numFmt w:val="bullet"/>
+      <w:lvlText w:val=""/>
+      <w:lvlJc w:val="left"/>
+      <w:pPr>
+        <w:tabs>
+          <w:tab w:val="num" w:pos="2880"/>
+        </w:tabs>
+        <w:ind w:left="2880" w:hanging="360"/>
+      </w:pPr>
+      <w:rPr>
+        <w:rFonts w:ascii="Wingdings" w:hAnsi="Wingdings" w:hint="default"/>
+      </w:rPr>
+    </w:lvl>
+    <w:lvl w:ilvl="4" w:tplc="089C831C" w:tentative="1">
+      <w:start w:val="1"/>
+      <w:numFmt w:val="bullet"/>
+      <w:lvlText w:val=""/>
+      <w:lvlJc w:val="left"/>
+      <w:pPr>
+        <w:tabs>
+          <w:tab w:val="num" w:pos="3600"/>
+        </w:tabs>
+        <w:ind w:left="3600" w:hanging="360"/>
+      </w:pPr>
+      <w:rPr>
+        <w:rFonts w:ascii="Wingdings" w:hAnsi="Wingdings" w:hint="default"/>
+      </w:rPr>
+    </w:lvl>
+    <w:lvl w:ilvl="5" w:tplc="511C1FA6" w:tentative="1">
+      <w:start w:val="1"/>
+      <w:numFmt w:val="bullet"/>
+      <w:lvlText w:val=""/>
+      <w:lvlJc w:val="left"/>
+      <w:pPr>
+        <w:tabs>
+          <w:tab w:val="num" w:pos="4320"/>
+        </w:tabs>
+        <w:ind w:left="4320" w:hanging="360"/>
+      </w:pPr>
+      <w:rPr>
+        <w:rFonts w:ascii="Wingdings" w:hAnsi="Wingdings" w:hint="default"/>
+      </w:rPr>
+    </w:lvl>
+    <w:lvl w:ilvl="6" w:tplc="773A8916" w:tentative="1">
+      <w:start w:val="1"/>
+      <w:numFmt w:val="bullet"/>
+      <w:lvlText w:val=""/>
+      <w:lvlJc w:val="left"/>
+      <w:pPr>
+        <w:tabs>
+          <w:tab w:val="num" w:pos="5040"/>
+        </w:tabs>
+        <w:ind w:left="5040" w:hanging="360"/>
+      </w:pPr>
+      <w:rPr>
+        <w:rFonts w:ascii="Wingdings" w:hAnsi="Wingdings" w:hint="default"/>
+      </w:rPr>
+    </w:lvl>
+    <w:lvl w:ilvl="7" w:tplc="A120B29A" w:tentative="1">
+      <w:start w:val="1"/>
+      <w:numFmt w:val="bullet"/>
+      <w:lvlText w:val=""/>
+      <w:lvlJc w:val="left"/>
+      <w:pPr>
+        <w:tabs>
+          <w:tab w:val="num" w:pos="5760"/>
+        </w:tabs>
+        <w:ind w:left="5760" w:hanging="360"/>
+      </w:pPr>
+      <w:rPr>
+        <w:rFonts w:ascii="Wingdings" w:hAnsi="Wingdings" w:hint="default"/>
+      </w:rPr>
+    </w:lvl>
+    <w:lvl w:ilvl="8" w:tplc="33664F54" w:tentative="1">
+      <w:start w:val="1"/>
+      <w:numFmt w:val="bullet"/>
+      <w:lvlText w:val=""/>
+      <w:lvlJc w:val="left"/>
+      <w:pPr>
+        <w:tabs>
+          <w:tab w:val="num" w:pos="6480"/>
+        </w:tabs>
+        <w:ind w:left="6480" w:hanging="360"/>
+      </w:pPr>
+      <w:rPr>
+        <w:rFonts w:ascii="Wingdings" w:hAnsi="Wingdings" w:hint="default"/>
+      </w:rPr>
+    </w:lvl>
+  </w:abstractNum>
+  <w:abstractNum w:abstractNumId="3">
     <w:nsid w:val="334E7EAA"/>
     <w:multiLevelType w:val="hybridMultilevel"/>
     <w:tmpl w:val="F0D0156C"/>
@@ -2650,7 +3470,147 @@
       </w:rPr>
     </w:lvl>
   </w:abstractNum>
-  <w:abstractNum w:abstractNumId="3">
+  <w:abstractNum w:abstractNumId="4">
+    <w:nsid w:val="395D5437"/>
+    <w:multiLevelType w:val="hybridMultilevel"/>
+    <w:tmpl w:val="F9886612"/>
+    <w:lvl w:ilvl="0" w:tplc="2F30B66E">
+      <w:start w:val="1"/>
+      <w:numFmt w:val="bullet"/>
+      <w:lvlText w:val=""/>
+      <w:lvlJc w:val="left"/>
+      <w:pPr>
+        <w:tabs>
+          <w:tab w:val="num" w:pos="720"/>
+        </w:tabs>
+        <w:ind w:left="720" w:hanging="360"/>
+      </w:pPr>
+      <w:rPr>
+        <w:rFonts w:ascii="Wingdings" w:hAnsi="Wingdings" w:hint="default"/>
+      </w:rPr>
+    </w:lvl>
+    <w:lvl w:ilvl="1" w:tplc="30D6D136" w:tentative="1">
+      <w:start w:val="1"/>
+      <w:numFmt w:val="bullet"/>
+      <w:lvlText w:val=""/>
+      <w:lvlJc w:val="left"/>
+      <w:pPr>
+        <w:tabs>
+          <w:tab w:val="num" w:pos="1440"/>
+        </w:tabs>
+        <w:ind w:left="1440" w:hanging="360"/>
+      </w:pPr>
+      <w:rPr>
+        <w:rFonts w:ascii="Wingdings" w:hAnsi="Wingdings" w:hint="default"/>
+      </w:rPr>
+    </w:lvl>
+    <w:lvl w:ilvl="2" w:tplc="B86238C4" w:tentative="1">
+      <w:start w:val="1"/>
+      <w:numFmt w:val="bullet"/>
+      <w:lvlText w:val=""/>
+      <w:lvlJc w:val="left"/>
+      <w:pPr>
+        <w:tabs>
+          <w:tab w:val="num" w:pos="2160"/>
+        </w:tabs>
+        <w:ind w:left="2160" w:hanging="360"/>
+      </w:pPr>
+      <w:rPr>
+        <w:rFonts w:ascii="Wingdings" w:hAnsi="Wingdings" w:hint="default"/>
+      </w:rPr>
+    </w:lvl>
+    <w:lvl w:ilvl="3" w:tplc="10947278" w:tentative="1">
+      <w:start w:val="1"/>
+      <w:numFmt w:val="bullet"/>
+      <w:lvlText w:val=""/>
+      <w:lvlJc w:val="left"/>
+      <w:pPr>
+        <w:tabs>
+          <w:tab w:val="num" w:pos="2880"/>
+        </w:tabs>
+        <w:ind w:left="2880" w:hanging="360"/>
+      </w:pPr>
+      <w:rPr>
+        <w:rFonts w:ascii="Wingdings" w:hAnsi="Wingdings" w:hint="default"/>
+      </w:rPr>
+    </w:lvl>
+    <w:lvl w:ilvl="4" w:tplc="022A6430" w:tentative="1">
+      <w:start w:val="1"/>
+      <w:numFmt w:val="bullet"/>
+      <w:lvlText w:val=""/>
+      <w:lvlJc w:val="left"/>
+      <w:pPr>
+        <w:tabs>
+          <w:tab w:val="num" w:pos="3600"/>
+        </w:tabs>
+        <w:ind w:left="3600" w:hanging="360"/>
+      </w:pPr>
+      <w:rPr>
+        <w:rFonts w:ascii="Wingdings" w:hAnsi="Wingdings" w:hint="default"/>
+      </w:rPr>
+    </w:lvl>
+    <w:lvl w:ilvl="5" w:tplc="1E7CE7A6" w:tentative="1">
+      <w:start w:val="1"/>
+      <w:numFmt w:val="bullet"/>
+      <w:lvlText w:val=""/>
+      <w:lvlJc w:val="left"/>
+      <w:pPr>
+        <w:tabs>
+          <w:tab w:val="num" w:pos="4320"/>
+        </w:tabs>
+        <w:ind w:left="4320" w:hanging="360"/>
+      </w:pPr>
+      <w:rPr>
+        <w:rFonts w:ascii="Wingdings" w:hAnsi="Wingdings" w:hint="default"/>
+      </w:rPr>
+    </w:lvl>
+    <w:lvl w:ilvl="6" w:tplc="5D8C1B46" w:tentative="1">
+      <w:start w:val="1"/>
+      <w:numFmt w:val="bullet"/>
+      <w:lvlText w:val=""/>
+      <w:lvlJc w:val="left"/>
+      <w:pPr>
+        <w:tabs>
+          <w:tab w:val="num" w:pos="5040"/>
+        </w:tabs>
+        <w:ind w:left="5040" w:hanging="360"/>
+      </w:pPr>
+      <w:rPr>
+        <w:rFonts w:ascii="Wingdings" w:hAnsi="Wingdings" w:hint="default"/>
+      </w:rPr>
+    </w:lvl>
+    <w:lvl w:ilvl="7" w:tplc="BEF2FB80" w:tentative="1">
+      <w:start w:val="1"/>
+      <w:numFmt w:val="bullet"/>
+      <w:lvlText w:val=""/>
+      <w:lvlJc w:val="left"/>
+      <w:pPr>
+        <w:tabs>
+          <w:tab w:val="num" w:pos="5760"/>
+        </w:tabs>
+        <w:ind w:left="5760" w:hanging="360"/>
+      </w:pPr>
+      <w:rPr>
+        <w:rFonts w:ascii="Wingdings" w:hAnsi="Wingdings" w:hint="default"/>
+      </w:rPr>
+    </w:lvl>
+    <w:lvl w:ilvl="8" w:tplc="FA40369C" w:tentative="1">
+      <w:start w:val="1"/>
+      <w:numFmt w:val="bullet"/>
+      <w:lvlText w:val=""/>
+      <w:lvlJc w:val="left"/>
+      <w:pPr>
+        <w:tabs>
+          <w:tab w:val="num" w:pos="6480"/>
+        </w:tabs>
+        <w:ind w:left="6480" w:hanging="360"/>
+      </w:pPr>
+      <w:rPr>
+        <w:rFonts w:ascii="Wingdings" w:hAnsi="Wingdings" w:hint="default"/>
+      </w:rPr>
+    </w:lvl>
+  </w:abstractNum>
+  <w:abstractNum w:abstractNumId="5">
     <w:nsid w:val="3A9E0447"/>
     <w:multiLevelType w:val="hybridMultilevel"/>
     <w:tmpl w:val="A4F24FC2"/>
@@ -2763,7 +3723,7 @@
       </w:rPr>
     </w:lvl>
   </w:abstractNum>
-  <w:abstractNum w:abstractNumId="4">
+  <w:abstractNum w:abstractNumId="6">
     <w:nsid w:val="409020D6"/>
     <w:multiLevelType w:val="hybridMultilevel"/>
     <w:tmpl w:val="CE10E146"/>
@@ -2876,7 +3836,7 @@
       </w:rPr>
     </w:lvl>
   </w:abstractNum>
-  <w:abstractNum w:abstractNumId="5">
+  <w:abstractNum w:abstractNumId="7">
     <w:nsid w:val="495D3DA4"/>
     <w:multiLevelType w:val="hybridMultilevel"/>
     <w:tmpl w:val="E62EF414"/>
@@ -2989,7 +3949,7 @@
       </w:rPr>
     </w:lvl>
   </w:abstractNum>
-  <w:abstractNum w:abstractNumId="6">
+  <w:abstractNum w:abstractNumId="8">
     <w:nsid w:val="66B3298C"/>
     <w:multiLevelType w:val="hybridMultilevel"/>
     <w:tmpl w:val="57B2BD18"/>
@@ -3102,7 +4062,7 @@
       </w:rPr>
     </w:lvl>
   </w:abstractNum>
-  <w:abstractNum w:abstractNumId="7">
+  <w:abstractNum w:abstractNumId="9">
     <w:nsid w:val="6BD51FBD"/>
     <w:multiLevelType w:val="hybridMultilevel"/>
     <w:tmpl w:val="8FDC81D0"/>
@@ -3215,7 +4175,7 @@
       </w:rPr>
     </w:lvl>
   </w:abstractNum>
-  <w:abstractNum w:abstractNumId="8">
+  <w:abstractNum w:abstractNumId="10">
     <w:nsid w:val="733B675B"/>
     <w:multiLevelType w:val="hybridMultilevel"/>
     <w:tmpl w:val="9EBE474C"/>
@@ -3329,13 +4289,13 @@
     </w:lvl>
   </w:abstractNum>
   <w:num w:numId="1">
-    <w:abstractNumId w:val="6"/>
+    <w:abstractNumId w:val="8"/>
   </w:num>
   <w:num w:numId="2">
-    <w:abstractNumId w:val="2"/>
+    <w:abstractNumId w:val="3"/>
   </w:num>
   <w:num w:numId="3">
-    <w:abstractNumId w:val="8"/>
+    <w:abstractNumId w:val="10"/>
   </w:num>
   <w:num w:numId="4">
     <w:abstractNumId w:val="1"/>
@@ -3344,16 +4304,22 @@
     <w:abstractNumId w:val="0"/>
   </w:num>
   <w:num w:numId="6">
+    <w:abstractNumId w:val="7"/>
+  </w:num>
+  <w:num w:numId="7">
+    <w:abstractNumId w:val="6"/>
+  </w:num>
+  <w:num w:numId="8">
+    <w:abstractNumId w:val="9"/>
+  </w:num>
+  <w:num w:numId="9">
     <w:abstractNumId w:val="5"/>
   </w:num>
-  <w:num w:numId="7">
+  <w:num w:numId="10">
     <w:abstractNumId w:val="4"/>
   </w:num>
-  <w:num w:numId="8">
-    <w:abstractNumId w:val="7"/>
-  </w:num>
-  <w:num w:numId="9">
-    <w:abstractNumId w:val="3"/>
+  <w:num w:numId="11">
+    <w:abstractNumId w:val="2"/>
   </w:num>
 </w:numbering>
 </file>
@@ -3518,7 +4484,6 @@
   <w:style w:type="character" w:default="1" w:styleId="Standaardalinea-lettertype">
     <w:name w:val="Default Paragraph Font"/>
     <w:uiPriority w:val="1"/>
-    <w:semiHidden/>
     <w:unhideWhenUsed/>
   </w:style>
   <w:style w:type="table" w:default="1" w:styleId="Standaardtabel">

</xml_diff>